<commit_message>
Correct years for some models
</commit_message>
<xml_diff>
--- a/errors Trendy.docx
+++ b/errors Trendy.docx
@@ -10,19 +10,78 @@
     <w:p/>
     <w:p>
       <w:r>
+        <w:t>V9</w:t>
+      </w:r>
+    </w:p>
+    <w:p>
+      <w:r>
         <w:t>npp ORCHIDEEv3 not on the same grid as cVeg</w:t>
       </w:r>
     </w:p>
     <w:p>
       <w:r>
-        <w:t>L</w:t>
+        <w:t>LPJ-GUESS only fine roots?</w:t>
+      </w:r>
+    </w:p>
+    <w:p/>
+    <w:p/>
+    <w:p>
+      <w:r>
+        <w:t>V11</w:t>
+      </w:r>
+    </w:p>
+    <w:p>
+      <w:pPr>
+        <w:pStyle w:val="2"/>
+        <w:keepNext w:val="0"/>
+        <w:keepLines w:val="0"/>
+        <w:widowControl/>
+        <w:suppressLineNumbers w:val="0"/>
+      </w:pPr>
+      <w:r>
+        <w:t>CARDAMON not available?</w:t>
+      </w:r>
+    </w:p>
+    <w:p>
+      <w:pPr>
+        <w:pStyle w:val="2"/>
+        <w:keepNext w:val="0"/>
+        <w:keepLines w:val="0"/>
+        <w:widowControl/>
+        <w:suppressLineNumbers w:val="0"/>
+      </w:pPr>
+      <w:r>
+        <w:t>CRUJRA Inputs not available on the server?</w:t>
+      </w:r>
+    </w:p>
+    <w:p>
+      <w:pPr>
+        <w:pStyle w:val="2"/>
+        <w:keepNext w:val="0"/>
+        <w:keepLines w:val="0"/>
+        <w:widowControl/>
+        <w:suppressLineNumbers w:val="0"/>
+      </w:pPr>
+      <w:r>
+        <w:t>VISIT --&gt; permission denied</w:t>
+      </w:r>
+    </w:p>
+    <w:p>
+      <w:pPr>
+        <w:pStyle w:val="2"/>
+        <w:keepNext w:val="0"/>
+        <w:keepLines w:val="0"/>
+        <w:widowControl/>
+        <w:suppressLineNumbers w:val="0"/>
+      </w:pPr>
+      <w:r>
+        <w:t>OCN missing some scenarios?</w:t>
       </w:r>
       <w:bookmarkStart w:id="0" w:name="_GoBack"/>
       <w:bookmarkEnd w:id="0"/>
-      <w:r>
-        <w:t>PJ-GUESS only fine roots?</w:t>
-      </w:r>
-    </w:p>
+    </w:p>
+    <w:p/>
+    <w:p/>
     <w:sectPr>
       <w:pgSz w:w="11906" w:h="16838"/>
       <w:pgMar w:top="1440" w:right="1800" w:bottom="1440" w:left="1800" w:header="851" w:footer="992" w:gutter="0"/>
@@ -38,7 +97,7 @@
   <w:docDefaults>
     <w:rPrDefault>
       <w:rPr>
-        <w:rFonts w:asciiTheme="minorHAnsi" w:hAnsiTheme="minorHAnsi" w:eastAsiaTheme="minorEastAsia" w:cstheme="minorBidi"/>
+        <w:rFonts w:ascii="Times New Roman" w:hAnsi="Times New Roman" w:eastAsia="SimSun" w:cs="Times New Roman"/>
       </w:rPr>
     </w:rPrDefault>
   </w:docDefaults>
@@ -135,7 +194,7 @@
     <w:lsdException w:unhideWhenUsed="0" w:uiPriority="0" w:semiHidden="0" w:name="Document Map"/>
     <w:lsdException w:unhideWhenUsed="0" w:uiPriority="0" w:semiHidden="0" w:name="Plain Text"/>
     <w:lsdException w:unhideWhenUsed="0" w:uiPriority="0" w:semiHidden="0" w:name="E-mail Signature"/>
-    <w:lsdException w:unhideWhenUsed="0" w:uiPriority="0" w:semiHidden="0" w:name="Normal (Web)"/>
+    <w:lsdException w:qFormat="1" w:unhideWhenUsed="0" w:uiPriority="0" w:semiHidden="0" w:name="Normal (Web)"/>
     <w:lsdException w:unhideWhenUsed="0" w:uiPriority="0" w:semiHidden="0" w:name="HTML Acronym"/>
     <w:lsdException w:unhideWhenUsed="0" w:uiPriority="0" w:semiHidden="0" w:name="HTML Address"/>
     <w:lsdException w:unhideWhenUsed="0" w:uiPriority="0" w:semiHidden="0" w:name="HTML Cite"/>
@@ -308,13 +367,13 @@
       <w:lang w:val="en-US" w:eastAsia="zh-CN" w:bidi="ar-SA"/>
     </w:rPr>
   </w:style>
-  <w:style w:type="character" w:default="1" w:styleId="2">
+  <w:style w:type="character" w:default="1" w:styleId="3">
     <w:name w:val="Default Paragraph Font"/>
     <w:semiHidden/>
     <w:qFormat/>
     <w:uiPriority w:val="0"/>
   </w:style>
-  <w:style w:type="table" w:default="1" w:styleId="3">
+  <w:style w:type="table" w:default="1" w:styleId="4">
     <w:name w:val="Normal Table"/>
     <w:semiHidden/>
     <w:qFormat/>
@@ -328,6 +387,23 @@
         <w:right w:w="108" w:type="dxa"/>
       </w:tblCellMar>
     </w:tblPr>
+  </w:style>
+  <w:style w:type="paragraph" w:styleId="2">
+    <w:name w:val="Normal (Web)"/>
+    <w:qFormat/>
+    <w:uiPriority w:val="0"/>
+    <w:pPr>
+      <w:spacing w:before="0" w:beforeAutospacing="1" w:after="0" w:afterAutospacing="1"/>
+      <w:ind w:left="0" w:right="0"/>
+      <w:jc w:val="left"/>
+    </w:pPr>
+    <w:rPr>
+      <w:rFonts w:ascii="Times New Roman" w:hAnsi="Times New Roman" w:eastAsia="SimSun" w:cs="Times New Roman"/>
+      <w:kern w:val="0"/>
+      <w:sz w:val="24"/>
+      <w:szCs w:val="24"/>
+      <w:lang w:val="en-US" w:eastAsia="zh-CN" w:bidi="ar"/>
+    </w:rPr>
   </w:style>
 </w:styles>
 </file>

</xml_diff>